<commit_message>
All rooms should change colour
</commit_message>
<xml_diff>
--- a/Documents/COMX Plans.docx
+++ b/Documents/COMX Plans.docx
@@ -1,6 +1,6 @@
 
 <file path=word/document.xml><?xml version="1.0" encoding="utf-8"?>
-<w:document xmlns:wpc="http://schemas.microsoft.com/office/word/2010/wordprocessingCanvas" xmlns:cx="http://schemas.microsoft.com/office/drawing/2014/chartex" xmlns:cx1="http://schemas.microsoft.com/office/drawing/2015/9/8/chartex" xmlns:cx2="http://schemas.microsoft.com/office/drawing/2015/10/21/chartex" xmlns:cx3="http://schemas.microsoft.com/office/drawing/2016/5/9/chartex" xmlns:cx4="http://schemas.microsoft.com/office/drawing/2016/5/10/chartex" xmlns:cx5="http://schemas.microsoft.com/office/drawing/2016/5/11/chartex" xmlns:cx6="http://schemas.microsoft.com/office/drawing/2016/5/12/chartex" xmlns:cx7="http://schemas.microsoft.com/office/drawing/2016/5/13/chartex" xmlns:cx8="http://schemas.microsoft.com/office/drawing/2016/5/14/chartex" xmlns:mc="http://schemas.openxmlformats.org/markup-compatibility/2006" xmlns:aink="http://schemas.microsoft.com/office/drawing/2016/ink" xmlns:am3d="http://schemas.microsoft.com/office/drawing/2017/model3d" xmlns:o="urn:schemas-microsoft-com:office:office" xmlns:r="http://schemas.openxmlformats.org/officeDocument/2006/relationships" xmlns:m="http://schemas.openxmlformats.org/officeDocument/2006/math" xmlns:v="urn:schemas-microsoft-com:vml" xmlns:wp14="http://schemas.microsoft.com/office/word/2010/wordprocessingDrawing" xmlns:wp="http://schemas.openxmlformats.org/drawingml/2006/wordprocessingDrawing" xmlns:w10="urn:schemas-microsoft-com:office:word" xmlns:w="http://schemas.openxmlformats.org/wordprocessingml/2006/main" xmlns:w14="http://schemas.microsoft.com/office/word/2010/wordml" xmlns:w15="http://schemas.microsoft.com/office/word/2012/wordml" xmlns:w16cid="http://schemas.microsoft.com/office/word/2016/wordml/cid" xmlns:w16se="http://schemas.microsoft.com/office/word/2015/wordml/symex" xmlns:wpg="http://schemas.microsoft.com/office/word/2010/wordprocessingGroup" xmlns:wpi="http://schemas.microsoft.com/office/word/2010/wordprocessingInk" xmlns:wne="http://schemas.microsoft.com/office/word/2006/wordml" xmlns:wps="http://schemas.microsoft.com/office/word/2010/wordprocessingShape" mc:Ignorable="w14 w15 w16se w16cid wp14">
+<w:document xmlns:wpc="http://schemas.microsoft.com/office/word/2010/wordprocessingCanvas" xmlns:cx="http://schemas.microsoft.com/office/drawing/2014/chartex" xmlns:cx1="http://schemas.microsoft.com/office/drawing/2015/9/8/chartex" xmlns:mc="http://schemas.openxmlformats.org/markup-compatibility/2006" xmlns:o="urn:schemas-microsoft-com:office:office" xmlns:r="http://schemas.openxmlformats.org/officeDocument/2006/relationships" xmlns:m="http://schemas.openxmlformats.org/officeDocument/2006/math" xmlns:v="urn:schemas-microsoft-com:vml" xmlns:wp14="http://schemas.microsoft.com/office/word/2010/wordprocessingDrawing" xmlns:wp="http://schemas.openxmlformats.org/drawingml/2006/wordprocessingDrawing" xmlns:w10="urn:schemas-microsoft-com:office:word" xmlns:w="http://schemas.openxmlformats.org/wordprocessingml/2006/main" xmlns:w14="http://schemas.microsoft.com/office/word/2010/wordml" xmlns:w15="http://schemas.microsoft.com/office/word/2012/wordml" xmlns:w16se="http://schemas.microsoft.com/office/word/2015/wordml/symex" xmlns:wpg="http://schemas.microsoft.com/office/word/2010/wordprocessingGroup" xmlns:wpi="http://schemas.microsoft.com/office/word/2010/wordprocessingInk" xmlns:wne="http://schemas.microsoft.com/office/word/2006/wordml" xmlns:wps="http://schemas.microsoft.com/office/word/2010/wordprocessingShape" mc:Ignorable="w14 w15 w16se wp14">
   <w:body>
     <w:p>
       <w:pPr>
@@ -175,15 +175,7 @@
         <w:rPr>
           <w:sz w:val="24"/>
         </w:rPr>
-        <w:t xml:space="preserve">3 </w:t>
-      </w:r>
-      <w:bookmarkStart w:id="0" w:name="_GoBack"/>
-      <w:bookmarkEnd w:id="0"/>
-      <w:r>
-        <w:rPr>
-          <w:sz w:val="24"/>
-        </w:rPr>
-        <w:t>Headphones</w:t>
+        <w:t>3 Headphones</w:t>
       </w:r>
     </w:p>
     <w:p>
@@ -381,6 +373,7 @@
         <w:rPr>
           <w:noProof/>
           <w:sz w:val="24"/>
+          <w:lang w:eastAsia="en-GB"/>
         </w:rPr>
         <w:lastRenderedPageBreak/>
         <w:drawing>
@@ -436,6 +429,7 @@
         <w:rPr>
           <w:noProof/>
           <w:sz w:val="24"/>
+          <w:lang w:eastAsia="en-GB"/>
         </w:rPr>
         <w:drawing>
           <wp:inline distT="0" distB="0" distL="0" distR="0">
@@ -487,6 +481,80 @@
         </w:drawing>
       </w:r>
     </w:p>
+    <w:p>
+      <w:pPr>
+        <w:spacing w:line="360" w:lineRule="auto"/>
+        <w:rPr>
+          <w:sz w:val="24"/>
+        </w:rPr>
+      </w:pPr>
+      <w:r>
+        <w:rPr>
+          <w:sz w:val="24"/>
+        </w:rPr>
+        <w:t>Unable to add additional posters.</w:t>
+      </w:r>
+      <w:r>
+        <w:rPr>
+          <w:sz w:val="24"/>
+        </w:rPr>
+        <w:t xml:space="preserve"> Here is a link to them instead:</w:t>
+      </w:r>
+      <w:bookmarkStart w:id="0" w:name="_GoBack"/>
+      <w:bookmarkEnd w:id="0"/>
+      <w:r>
+        <w:rPr>
+          <w:sz w:val="24"/>
+        </w:rPr>
+        <w:t xml:space="preserve"> </w:t>
+      </w:r>
+      <w:hyperlink r:id="rId7" w:history="1">
+        <w:r>
+          <w:rPr>
+            <w:rStyle w:val="Hyperlink"/>
+          </w:rPr>
+          <w:t>https://drive.google.com/drive/folders/1ZRt2P2mb8LdOaKQSR7XAvaNexxPgoFE1</w:t>
+        </w:r>
+      </w:hyperlink>
+    </w:p>
+    <w:p>
+      <w:pPr>
+        <w:spacing w:line="360" w:lineRule="auto"/>
+        <w:rPr>
+          <w:sz w:val="24"/>
+        </w:rPr>
+      </w:pPr>
+      <w:r>
+        <w:rPr>
+          <w:sz w:val="24"/>
+        </w:rPr>
+        <w:lastRenderedPageBreak/>
+        <w:pict>
+          <v:shapetype id="_x0000_t75" coordsize="21600,21600" o:spt="75" o:preferrelative="t" path="m@4@5l@4@11@9@11@9@5xe" filled="f" stroked="f">
+            <v:stroke joinstyle="miter"/>
+            <v:formulas>
+              <v:f eqn="if lineDrawn pixelLineWidth 0"/>
+              <v:f eqn="sum @0 1 0"/>
+              <v:f eqn="sum 0 0 @1"/>
+              <v:f eqn="prod @2 1 2"/>
+              <v:f eqn="prod @3 21600 pixelWidth"/>
+              <v:f eqn="prod @3 21600 pixelHeight"/>
+              <v:f eqn="sum @0 0 1"/>
+              <v:f eqn="prod @6 1 2"/>
+              <v:f eqn="prod @7 21600 pixelWidth"/>
+              <v:f eqn="sum @8 21600 0"/>
+              <v:f eqn="prod @7 21600 pixelHeight"/>
+              <v:f eqn="sum @10 21600 0"/>
+            </v:formulas>
+            <v:path o:extrusionok="f" gradientshapeok="t" o:connecttype="rect"/>
+            <o:lock v:ext="edit" aspectratio="t"/>
+          </v:shapetype>
+          <v:shape id="_x0000_i1031" type="#_x0000_t75" style="width:451.5pt;height:303.75pt">
+            <v:imagedata r:id="rId8" o:title="DESIGN"/>
+          </v:shape>
+        </w:pict>
+      </w:r>
+    </w:p>
     <w:sectPr>
       <w:pgSz w:w="11906" w:h="16838"/>
       <w:pgMar w:top="1440" w:right="1440" w:bottom="1440" w:left="1440" w:header="708" w:footer="708" w:gutter="0"/>
@@ -498,7 +566,7 @@
 </file>
 
 <file path=word/numbering.xml><?xml version="1.0" encoding="utf-8"?>
-<w:numbering xmlns:wpc="http://schemas.microsoft.com/office/word/2010/wordprocessingCanvas" xmlns:cx="http://schemas.microsoft.com/office/drawing/2014/chartex" xmlns:cx1="http://schemas.microsoft.com/office/drawing/2015/9/8/chartex" xmlns:cx2="http://schemas.microsoft.com/office/drawing/2015/10/21/chartex" xmlns:cx3="http://schemas.microsoft.com/office/drawing/2016/5/9/chartex" xmlns:cx4="http://schemas.microsoft.com/office/drawing/2016/5/10/chartex" xmlns:cx5="http://schemas.microsoft.com/office/drawing/2016/5/11/chartex" xmlns:cx6="http://schemas.microsoft.com/office/drawing/2016/5/12/chartex" xmlns:cx7="http://schemas.microsoft.com/office/drawing/2016/5/13/chartex" xmlns:cx8="http://schemas.microsoft.com/office/drawing/2016/5/14/chartex" xmlns:mc="http://schemas.openxmlformats.org/markup-compatibility/2006" xmlns:aink="http://schemas.microsoft.com/office/drawing/2016/ink" xmlns:am3d="http://schemas.microsoft.com/office/drawing/2017/model3d" xmlns:o="urn:schemas-microsoft-com:office:office" xmlns:r="http://schemas.openxmlformats.org/officeDocument/2006/relationships" xmlns:m="http://schemas.openxmlformats.org/officeDocument/2006/math" xmlns:v="urn:schemas-microsoft-com:vml" xmlns:wp14="http://schemas.microsoft.com/office/word/2010/wordprocessingDrawing" xmlns:wp="http://schemas.openxmlformats.org/drawingml/2006/wordprocessingDrawing" xmlns:w10="urn:schemas-microsoft-com:office:word" xmlns:w="http://schemas.openxmlformats.org/wordprocessingml/2006/main" xmlns:w14="http://schemas.microsoft.com/office/word/2010/wordml" xmlns:w15="http://schemas.microsoft.com/office/word/2012/wordml" xmlns:w16cid="http://schemas.microsoft.com/office/word/2016/wordml/cid" xmlns:w16se="http://schemas.microsoft.com/office/word/2015/wordml/symex" xmlns:wpg="http://schemas.microsoft.com/office/word/2010/wordprocessingGroup" xmlns:wpi="http://schemas.microsoft.com/office/word/2010/wordprocessingInk" xmlns:wne="http://schemas.microsoft.com/office/word/2006/wordml" xmlns:wps="http://schemas.microsoft.com/office/word/2010/wordprocessingShape" mc:Ignorable="w14 w15 w16se w16cid wp14">
+<w:numbering xmlns:wpc="http://schemas.microsoft.com/office/word/2010/wordprocessingCanvas" xmlns:cx="http://schemas.microsoft.com/office/drawing/2014/chartex" xmlns:cx1="http://schemas.microsoft.com/office/drawing/2015/9/8/chartex" xmlns:mc="http://schemas.openxmlformats.org/markup-compatibility/2006" xmlns:o="urn:schemas-microsoft-com:office:office" xmlns:r="http://schemas.openxmlformats.org/officeDocument/2006/relationships" xmlns:m="http://schemas.openxmlformats.org/officeDocument/2006/math" xmlns:v="urn:schemas-microsoft-com:vml" xmlns:wp14="http://schemas.microsoft.com/office/word/2010/wordprocessingDrawing" xmlns:wp="http://schemas.openxmlformats.org/drawingml/2006/wordprocessingDrawing" xmlns:w10="urn:schemas-microsoft-com:office:word" xmlns:w="http://schemas.openxmlformats.org/wordprocessingml/2006/main" xmlns:w14="http://schemas.microsoft.com/office/word/2010/wordml" xmlns:w15="http://schemas.microsoft.com/office/word/2012/wordml" xmlns:w16se="http://schemas.microsoft.com/office/word/2015/wordml/symex" xmlns:wpg="http://schemas.microsoft.com/office/word/2010/wordprocessingGroup" xmlns:wpi="http://schemas.microsoft.com/office/word/2010/wordprocessingInk" xmlns:wne="http://schemas.microsoft.com/office/word/2006/wordml" xmlns:wps="http://schemas.microsoft.com/office/word/2010/wordprocessingShape" mc:Ignorable="w14 w15 w16se wp14">
   <w:abstractNum w:abstractNumId="0" w15:restartNumberingAfterBreak="0">
     <w:nsid w:val="3DA80C05"/>
     <w:multiLevelType w:val="hybridMultilevel"/>
@@ -619,7 +687,7 @@
 </file>
 
 <file path=word/styles.xml><?xml version="1.0" encoding="utf-8"?>
-<w:styles xmlns:mc="http://schemas.openxmlformats.org/markup-compatibility/2006" xmlns:r="http://schemas.openxmlformats.org/officeDocument/2006/relationships" xmlns:w="http://schemas.openxmlformats.org/wordprocessingml/2006/main" xmlns:w14="http://schemas.microsoft.com/office/word/2010/wordml" xmlns:w15="http://schemas.microsoft.com/office/word/2012/wordml" xmlns:w16cid="http://schemas.microsoft.com/office/word/2016/wordml/cid" xmlns:w16se="http://schemas.microsoft.com/office/word/2015/wordml/symex" mc:Ignorable="w14 w15 w16se w16cid">
+<w:styles xmlns:mc="http://schemas.openxmlformats.org/markup-compatibility/2006" xmlns:r="http://schemas.openxmlformats.org/officeDocument/2006/relationships" xmlns:w="http://schemas.openxmlformats.org/wordprocessingml/2006/main" xmlns:w14="http://schemas.microsoft.com/office/word/2010/wordml" xmlns:w15="http://schemas.microsoft.com/office/word/2012/wordml" xmlns:w16se="http://schemas.microsoft.com/office/word/2015/wordml/symex" mc:Ignorable="w14 w15 w16se">
   <w:docDefaults>
     <w:rPrDefault>
       <w:rPr>
@@ -635,7 +703,7 @@
       </w:pPr>
     </w:pPrDefault>
   </w:docDefaults>
-  <w:latentStyles w:defLockedState="0" w:defUIPriority="99" w:defSemiHidden="0" w:defUnhideWhenUsed="0" w:defQFormat="0" w:count="375">
+  <w:latentStyles w:defLockedState="0" w:defUIPriority="99" w:defSemiHidden="0" w:defUnhideWhenUsed="0" w:defQFormat="0" w:count="371">
     <w:lsdException w:name="Normal" w:uiPriority="0" w:qFormat="1"/>
     <w:lsdException w:name="heading 1" w:uiPriority="9" w:qFormat="1"/>
     <w:lsdException w:name="heading 2" w:semiHidden="1" w:uiPriority="9" w:unhideWhenUsed="1" w:qFormat="1"/>
@@ -1007,10 +1075,6 @@
     <w:lsdException w:name="List Table 5 Dark Accent 6" w:uiPriority="50"/>
     <w:lsdException w:name="List Table 6 Colorful Accent 6" w:uiPriority="51"/>
     <w:lsdException w:name="List Table 7 Colorful Accent 6" w:uiPriority="52"/>
-    <w:lsdException w:name="Mention" w:semiHidden="1" w:unhideWhenUsed="1"/>
-    <w:lsdException w:name="Smart Hyperlink" w:semiHidden="1" w:unhideWhenUsed="1"/>
-    <w:lsdException w:name="Hashtag" w:semiHidden="1" w:unhideWhenUsed="1"/>
-    <w:lsdException w:name="Unresolved Mention" w:semiHidden="1" w:unhideWhenUsed="1"/>
   </w:latentStyles>
   <w:style w:type="paragraph" w:default="1" w:styleId="Normal">
     <w:name w:val="Normal"/>
@@ -1122,6 +1186,18 @@
       <w:ind w:left="720"/>
       <w:contextualSpacing/>
     </w:pPr>
+  </w:style>
+  <w:style w:type="character" w:styleId="Hyperlink">
+    <w:name w:val="Hyperlink"/>
+    <w:basedOn w:val="DefaultParagraphFont"/>
+    <w:uiPriority w:val="99"/>
+    <w:semiHidden/>
+    <w:unhideWhenUsed/>
+    <w:rsid w:val="009E2C41"/>
+    <w:rPr>
+      <w:color w:val="0000FF"/>
+      <w:u w:val="single"/>
+    </w:rPr>
   </w:style>
 </w:styles>
 </file>

</xml_diff>